<commit_message>
perbaikan report dan spt kegiatan
</commit_message>
<xml_diff>
--- a/public/report/izin-keluar-kantor-ppnpn.docx
+++ b/public/report/izin-keluar-kantor-ppnpn.docx
@@ -127,49 +127,45 @@
         </w:rPr>
         <w:t>}</w:t>
       </w:r>
-    </w:p>
-    <w:p>
-      <w:pPr>
-        <w:tabs>
-          <w:tab w:val="left" w:pos="5250"/>
-        </w:tabs>
-        <w:spacing w:after="0" w:line="360" w:lineRule="auto"/>
-        <w:jc w:val="both"/>
-        <w:rPr>
-          <w:rFonts w:asciiTheme="majorBidi" w:hAnsiTheme="majorBidi" w:cstheme="majorBidi"/>
-          <w:bCs/>
-          <w:sz w:val="24"/>
-          <w:szCs w:val="24"/>
-        </w:rPr>
-      </w:pPr>
-      <w:proofErr w:type="spellStart"/>
-      <w:r>
-        <w:rPr>
-          <w:rFonts w:asciiTheme="majorBidi" w:hAnsiTheme="majorBidi" w:cstheme="majorBidi"/>
-          <w:bCs/>
-          <w:sz w:val="24"/>
-          <w:szCs w:val="24"/>
-        </w:rPr>
-        <w:t>Pengadilan</w:t>
-      </w:r>
-      <w:proofErr w:type="spellEnd"/>
-      <w:r>
-        <w:rPr>
-          <w:rFonts w:asciiTheme="majorBidi" w:hAnsiTheme="majorBidi" w:cstheme="majorBidi"/>
-          <w:bCs/>
-          <w:sz w:val="24"/>
-          <w:szCs w:val="24"/>
-        </w:rPr>
-        <w:t xml:space="preserve"> Tinggi Agama Bandar Lampung</w:t>
-      </w:r>
-      <w:r>
-        <w:rPr>
-          <w:rFonts w:asciiTheme="majorBidi" w:hAnsiTheme="majorBidi" w:cstheme="majorBidi"/>
-          <w:bCs/>
-          <w:sz w:val="24"/>
-          <w:szCs w:val="24"/>
-        </w:rPr>
-        <w:tab/>
+      <w:r>
+        <w:rPr>
+          <w:rFonts w:asciiTheme="majorBidi" w:hAnsiTheme="majorBidi" w:cstheme="majorBidi"/>
+          <w:bCs/>
+          <w:sz w:val="24"/>
+          <w:szCs w:val="24"/>
+        </w:rPr>
+        <w:t xml:space="preserve"> </w:t>
+      </w:r>
+      <w:r>
+        <w:rPr>
+          <w:rFonts w:asciiTheme="majorBidi" w:hAnsiTheme="majorBidi" w:cstheme="majorBidi"/>
+          <w:bCs/>
+          <w:sz w:val="24"/>
+          <w:szCs w:val="24"/>
+        </w:rPr>
+        <w:t>${</w:t>
+      </w:r>
+      <w:proofErr w:type="spellStart"/>
+      <w:r>
+        <w:rPr>
+          <w:rFonts w:asciiTheme="majorBidi" w:hAnsiTheme="majorBidi" w:cstheme="majorBidi"/>
+          <w:bCs/>
+          <w:sz w:val="24"/>
+          <w:szCs w:val="24"/>
+        </w:rPr>
+        <w:t>satker</w:t>
+      </w:r>
+      <w:bookmarkStart w:id="0" w:name="_GoBack"/>
+      <w:bookmarkEnd w:id="0"/>
+      <w:proofErr w:type="spellEnd"/>
+      <w:r>
+        <w:rPr>
+          <w:rFonts w:asciiTheme="majorBidi" w:hAnsiTheme="majorBidi" w:cstheme="majorBidi"/>
+          <w:bCs/>
+          <w:sz w:val="24"/>
+          <w:szCs w:val="24"/>
+        </w:rPr>
+        <w:t>}</w:t>
       </w:r>
     </w:p>
     <w:p>
@@ -612,15 +608,6 @@
           <w:sz w:val="24"/>
           <w:szCs w:val="24"/>
         </w:rPr>
-        <w:t xml:space="preserve"> WIB</w:t>
-      </w:r>
-      <w:r>
-        <w:rPr>
-          <w:rFonts w:asciiTheme="majorBidi" w:hAnsiTheme="majorBidi" w:cstheme="majorBidi"/>
-          <w:bCs/>
-          <w:sz w:val="24"/>
-          <w:szCs w:val="24"/>
-        </w:rPr>
         <w:t xml:space="preserve"> </w:t>
       </w:r>
       <w:r>
@@ -996,8 +983,6 @@
           <w:lang w:val="id-ID"/>
         </w:rPr>
       </w:pPr>
-      <w:bookmarkStart w:id="0" w:name="_GoBack"/>
-      <w:bookmarkEnd w:id="0"/>
       <w:r>
         <w:rPr>
           <w:rFonts w:asciiTheme="majorBidi" w:hAnsiTheme="majorBidi" w:cstheme="majorBidi"/>
@@ -1229,6 +1214,40 @@
         </w:rPr>
         <w:t>}</w:t>
       </w:r>
+      <w:r>
+        <w:rPr>
+          <w:rFonts w:asciiTheme="majorBidi" w:hAnsiTheme="majorBidi" w:cstheme="majorBidi"/>
+          <w:sz w:val="24"/>
+          <w:szCs w:val="24"/>
+        </w:rPr>
+        <w:t xml:space="preserve"> </w:t>
+      </w:r>
+      <w:r>
+        <w:rPr>
+          <w:rFonts w:asciiTheme="majorBidi" w:hAnsiTheme="majorBidi" w:cstheme="majorBidi"/>
+          <w:sz w:val="24"/>
+          <w:szCs w:val="24"/>
+        </w:rPr>
+        <w:t>${</w:t>
+      </w:r>
+      <w:proofErr w:type="spellStart"/>
+      <w:r>
+        <w:rPr>
+          <w:rFonts w:asciiTheme="majorBidi" w:hAnsiTheme="majorBidi" w:cstheme="majorBidi"/>
+          <w:sz w:val="24"/>
+          <w:szCs w:val="24"/>
+        </w:rPr>
+        <w:t>satker</w:t>
+      </w:r>
+      <w:proofErr w:type="spellEnd"/>
+      <w:r>
+        <w:rPr>
+          <w:rFonts w:asciiTheme="majorBidi" w:hAnsiTheme="majorBidi" w:cstheme="majorBidi"/>
+          <w:sz w:val="24"/>
+          <w:szCs w:val="24"/>
+        </w:rPr>
+        <w:t>}</w:t>
+      </w:r>
     </w:p>
     <w:p>
       <w:pPr>
@@ -1434,30 +1453,21 @@
           <w:szCs w:val="24"/>
         </w:rPr>
       </w:pPr>
-      <w:r>
-        <w:rPr>
-          <w:rFonts w:asciiTheme="majorBidi" w:hAnsiTheme="majorBidi" w:cstheme="majorBidi"/>
-          <w:sz w:val="24"/>
-          <w:szCs w:val="24"/>
-        </w:rPr>
-        <w:t xml:space="preserve">Unit </w:t>
-      </w:r>
-      <w:proofErr w:type="spellStart"/>
-      <w:r>
-        <w:rPr>
-          <w:rFonts w:asciiTheme="majorBidi" w:hAnsiTheme="majorBidi" w:cstheme="majorBidi"/>
-          <w:sz w:val="24"/>
-          <w:szCs w:val="24"/>
-        </w:rPr>
-        <w:t>Kerja</w:t>
-      </w:r>
-      <w:proofErr w:type="spellEnd"/>
-      <w:r>
-        <w:rPr>
-          <w:rFonts w:asciiTheme="majorBidi" w:hAnsiTheme="majorBidi" w:cstheme="majorBidi"/>
-          <w:sz w:val="24"/>
-          <w:szCs w:val="24"/>
-          <w:lang w:val="id-ID"/>
+      <w:proofErr w:type="spellStart"/>
+      <w:r>
+        <w:rPr>
+          <w:rFonts w:asciiTheme="majorBidi" w:hAnsiTheme="majorBidi" w:cstheme="majorBidi"/>
+          <w:sz w:val="24"/>
+          <w:szCs w:val="24"/>
+        </w:rPr>
+        <w:t>Jabatan</w:t>
+      </w:r>
+      <w:proofErr w:type="spellEnd"/>
+      <w:r>
+        <w:rPr>
+          <w:rFonts w:asciiTheme="majorBidi" w:hAnsiTheme="majorBidi" w:cstheme="majorBidi"/>
+          <w:sz w:val="24"/>
+          <w:szCs w:val="24"/>
         </w:rPr>
         <w:tab/>
       </w:r>
@@ -1502,7 +1512,7 @@
           <w:sz w:val="24"/>
           <w:szCs w:val="24"/>
         </w:rPr>
-        <w:t>unit_kerja</w:t>
+        <w:t>jabatan</w:t>
       </w:r>
       <w:proofErr w:type="spellEnd"/>
       <w:r>
@@ -1520,21 +1530,267 @@
         <w:ind w:left="1134"/>
         <w:rPr>
           <w:rFonts w:asciiTheme="majorBidi" w:hAnsiTheme="majorBidi" w:cstheme="majorBidi"/>
+          <w:sz w:val="24"/>
+          <w:szCs w:val="24"/>
+        </w:rPr>
+      </w:pPr>
+      <w:proofErr w:type="spellStart"/>
+      <w:r>
+        <w:rPr>
+          <w:rFonts w:asciiTheme="majorBidi" w:hAnsiTheme="majorBidi" w:cstheme="majorBidi"/>
+          <w:sz w:val="24"/>
+          <w:szCs w:val="24"/>
+        </w:rPr>
+        <w:t>Pada</w:t>
+      </w:r>
+      <w:proofErr w:type="spellEnd"/>
+      <w:r>
+        <w:rPr>
+          <w:rFonts w:asciiTheme="majorBidi" w:hAnsiTheme="majorBidi" w:cstheme="majorBidi"/>
+          <w:sz w:val="24"/>
+          <w:szCs w:val="24"/>
+        </w:rPr>
+        <w:t xml:space="preserve"> </w:t>
+      </w:r>
+      <w:proofErr w:type="spellStart"/>
+      <w:r>
+        <w:rPr>
+          <w:rFonts w:asciiTheme="majorBidi" w:hAnsiTheme="majorBidi" w:cstheme="majorBidi"/>
+          <w:sz w:val="24"/>
+          <w:szCs w:val="24"/>
+        </w:rPr>
+        <w:t>Tanggal</w:t>
+      </w:r>
+      <w:proofErr w:type="spellEnd"/>
+      <w:r>
+        <w:rPr>
+          <w:rFonts w:asciiTheme="majorBidi" w:hAnsiTheme="majorBidi" w:cstheme="majorBidi"/>
+          <w:sz w:val="24"/>
+          <w:szCs w:val="24"/>
+        </w:rPr>
+        <w:t xml:space="preserve"> </w:t>
+      </w:r>
+      <w:r>
+        <w:rPr>
+          <w:rFonts w:asciiTheme="majorBidi" w:hAnsiTheme="majorBidi" w:cstheme="majorBidi"/>
+          <w:sz w:val="24"/>
+          <w:szCs w:val="24"/>
+        </w:rPr>
+        <w:tab/>
+        <w:t>: ${</w:t>
+      </w:r>
+      <w:proofErr w:type="spellStart"/>
+      <w:r>
+        <w:rPr>
+          <w:rFonts w:asciiTheme="majorBidi" w:hAnsiTheme="majorBidi" w:cstheme="majorBidi"/>
+          <w:sz w:val="24"/>
+          <w:szCs w:val="24"/>
+        </w:rPr>
+        <w:t>tgl_mengetahui</w:t>
+      </w:r>
+      <w:proofErr w:type="spellEnd"/>
+      <w:r>
+        <w:rPr>
+          <w:rFonts w:asciiTheme="majorBidi" w:hAnsiTheme="majorBidi" w:cstheme="majorBidi"/>
+          <w:sz w:val="24"/>
+          <w:szCs w:val="24"/>
+        </w:rPr>
+        <w:t xml:space="preserve">}, </w:t>
+      </w:r>
+      <w:proofErr w:type="spellStart"/>
+      <w:r>
+        <w:rPr>
+          <w:rFonts w:asciiTheme="majorBidi" w:hAnsiTheme="majorBidi" w:cstheme="majorBidi"/>
+          <w:sz w:val="24"/>
+          <w:szCs w:val="24"/>
+        </w:rPr>
+        <w:t>dari</w:t>
+      </w:r>
+      <w:proofErr w:type="spellEnd"/>
+      <w:r>
+        <w:rPr>
+          <w:rFonts w:asciiTheme="majorBidi" w:hAnsiTheme="majorBidi" w:cstheme="majorBidi"/>
+          <w:sz w:val="24"/>
+          <w:szCs w:val="24"/>
+        </w:rPr>
+        <w:t xml:space="preserve"> </w:t>
+      </w:r>
+      <w:proofErr w:type="spellStart"/>
+      <w:r>
+        <w:rPr>
+          <w:rFonts w:asciiTheme="majorBidi" w:hAnsiTheme="majorBidi" w:cstheme="majorBidi"/>
+          <w:sz w:val="24"/>
+          <w:szCs w:val="24"/>
+        </w:rPr>
+        <w:t>pukul</w:t>
+      </w:r>
+      <w:proofErr w:type="spellEnd"/>
+      <w:r>
+        <w:rPr>
+          <w:rFonts w:asciiTheme="majorBidi" w:hAnsiTheme="majorBidi" w:cstheme="majorBidi"/>
+          <w:sz w:val="24"/>
+          <w:szCs w:val="24"/>
+        </w:rPr>
+        <w:t xml:space="preserve"> </w:t>
+      </w:r>
+      <w:r>
+        <w:rPr>
+          <w:rFonts w:asciiTheme="majorBidi" w:hAnsiTheme="majorBidi" w:cstheme="majorBidi"/>
+          <w:bCs/>
+          <w:sz w:val="24"/>
+          <w:szCs w:val="24"/>
+        </w:rPr>
+        <w:t>${</w:t>
+      </w:r>
+      <w:proofErr w:type="spellStart"/>
+      <w:r>
+        <w:rPr>
+          <w:rFonts w:asciiTheme="majorBidi" w:hAnsiTheme="majorBidi" w:cstheme="majorBidi"/>
+          <w:bCs/>
+          <w:sz w:val="24"/>
+          <w:szCs w:val="24"/>
+        </w:rPr>
+        <w:t>dari</w:t>
+      </w:r>
+      <w:proofErr w:type="spellEnd"/>
+      <w:proofErr w:type="gramStart"/>
+      <w:r>
+        <w:rPr>
+          <w:rFonts w:asciiTheme="majorBidi" w:hAnsiTheme="majorBidi" w:cstheme="majorBidi"/>
+          <w:bCs/>
+          <w:sz w:val="24"/>
+          <w:szCs w:val="24"/>
+        </w:rPr>
+        <w:t>}  WIB</w:t>
+      </w:r>
+      <w:proofErr w:type="gramEnd"/>
+      <w:r>
+        <w:rPr>
+          <w:rFonts w:asciiTheme="majorBidi" w:hAnsiTheme="majorBidi" w:cstheme="majorBidi"/>
+          <w:bCs/>
+          <w:sz w:val="24"/>
+          <w:szCs w:val="24"/>
+        </w:rPr>
+        <w:t xml:space="preserve"> </w:t>
+      </w:r>
+      <w:r>
+        <w:rPr>
+          <w:rFonts w:asciiTheme="majorBidi" w:hAnsiTheme="majorBidi" w:cstheme="majorBidi"/>
+          <w:bCs/>
+          <w:sz w:val="24"/>
+          <w:szCs w:val="24"/>
+          <w:lang w:val="id-ID"/>
+        </w:rPr>
+        <w:t>s.d.</w:t>
+      </w:r>
+      <w:r>
+        <w:rPr>
+          <w:rFonts w:asciiTheme="majorBidi" w:hAnsiTheme="majorBidi" w:cstheme="majorBidi"/>
+          <w:bCs/>
+          <w:sz w:val="24"/>
+          <w:szCs w:val="24"/>
+        </w:rPr>
+        <w:t xml:space="preserve"> ${</w:t>
+      </w:r>
+      <w:proofErr w:type="spellStart"/>
+      <w:r>
+        <w:rPr>
+          <w:rFonts w:asciiTheme="majorBidi" w:hAnsiTheme="majorBidi" w:cstheme="majorBidi"/>
+          <w:bCs/>
+          <w:sz w:val="24"/>
+          <w:szCs w:val="24"/>
+        </w:rPr>
+        <w:t>sampai</w:t>
+      </w:r>
+      <w:proofErr w:type="spellEnd"/>
+      <w:r>
+        <w:rPr>
+          <w:rFonts w:asciiTheme="majorBidi" w:hAnsiTheme="majorBidi" w:cstheme="majorBidi"/>
+          <w:bCs/>
+          <w:sz w:val="24"/>
+          <w:szCs w:val="24"/>
+        </w:rPr>
+        <w:t>}.</w:t>
+      </w:r>
+    </w:p>
+    <w:p>
+      <w:pPr>
+        <w:spacing w:after="0" w:line="480" w:lineRule="auto"/>
+        <w:ind w:left="1134"/>
+        <w:rPr>
+          <w:rFonts w:asciiTheme="majorBidi" w:hAnsiTheme="majorBidi" w:cstheme="majorBidi"/>
+          <w:sz w:val="24"/>
+          <w:szCs w:val="24"/>
+        </w:rPr>
+      </w:pPr>
+      <w:proofErr w:type="spellStart"/>
+      <w:r>
+        <w:rPr>
+          <w:rFonts w:asciiTheme="majorBidi" w:hAnsiTheme="majorBidi" w:cstheme="majorBidi"/>
+          <w:sz w:val="24"/>
+          <w:szCs w:val="24"/>
+        </w:rPr>
+        <w:t>Untuk</w:t>
+      </w:r>
+      <w:proofErr w:type="spellEnd"/>
+      <w:r>
+        <w:rPr>
+          <w:rFonts w:asciiTheme="majorBidi" w:hAnsiTheme="majorBidi" w:cstheme="majorBidi"/>
+          <w:sz w:val="24"/>
+          <w:szCs w:val="24"/>
+        </w:rPr>
+        <w:t xml:space="preserve"> </w:t>
+      </w:r>
+      <w:proofErr w:type="spellStart"/>
+      <w:r>
+        <w:rPr>
+          <w:rFonts w:asciiTheme="majorBidi" w:hAnsiTheme="majorBidi" w:cstheme="majorBidi"/>
+          <w:sz w:val="24"/>
+          <w:szCs w:val="24"/>
+        </w:rPr>
+        <w:t>Keperluan</w:t>
+      </w:r>
+      <w:proofErr w:type="spellEnd"/>
+      <w:r>
+        <w:rPr>
+          <w:rFonts w:asciiTheme="majorBidi" w:hAnsiTheme="majorBidi" w:cstheme="majorBidi"/>
+          <w:sz w:val="24"/>
+          <w:szCs w:val="24"/>
+        </w:rPr>
+        <w:tab/>
+        <w:t>: ${</w:t>
+      </w:r>
+      <w:proofErr w:type="spellStart"/>
+      <w:r>
+        <w:rPr>
+          <w:rFonts w:asciiTheme="majorBidi" w:hAnsiTheme="majorBidi" w:cstheme="majorBidi"/>
+          <w:sz w:val="24"/>
+          <w:szCs w:val="24"/>
+        </w:rPr>
+        <w:t>keperluan</w:t>
+      </w:r>
+      <w:proofErr w:type="spellEnd"/>
+      <w:r>
+        <w:rPr>
+          <w:rFonts w:asciiTheme="majorBidi" w:hAnsiTheme="majorBidi" w:cstheme="majorBidi"/>
+          <w:sz w:val="24"/>
+          <w:szCs w:val="24"/>
+        </w:rPr>
+        <w:t>}</w:t>
+      </w:r>
+    </w:p>
+    <w:p>
+      <w:pPr>
+        <w:spacing w:after="0" w:line="480" w:lineRule="auto"/>
+        <w:ind w:left="1134"/>
+        <w:rPr>
+          <w:rFonts w:asciiTheme="majorBidi" w:hAnsiTheme="majorBidi" w:cstheme="majorBidi"/>
           <w:i/>
           <w:sz w:val="24"/>
           <w:szCs w:val="24"/>
           <w:lang w:val="id-ID"/>
         </w:rPr>
       </w:pPr>
-      <w:r>
-        <w:rPr>
-          <w:rFonts w:asciiTheme="majorBidi" w:hAnsiTheme="majorBidi" w:cstheme="majorBidi"/>
-          <w:sz w:val="24"/>
-          <w:szCs w:val="24"/>
-          <w:lang w:val="id-ID"/>
-        </w:rPr>
-        <w:tab/>
-      </w:r>
       <w:r>
         <w:rPr>
           <w:rFonts w:asciiTheme="majorBidi" w:hAnsiTheme="majorBidi" w:cstheme="majorBidi"/>

</xml_diff>